<commit_message>
ich würde jetzt meine Eomtionen teilen, wenn ich noch welche hätte. Handbuch brauch noch liebe. Pflichtenheft braucht bessere tests ubd beide brauchen ne grammatik und rechtschreibung korrektur. Kloppt euch nicht drum, es ist genug für alle da.
</commit_message>
<xml_diff>
--- a/Phase1/Pflichtenheft.docx
+++ b/Phase1/Pflichtenheft.docx
@@ -467,15 +467,43 @@
       </w:r>
       <w:r>
         <w:rPr>
-          <w:rFonts w:eastAsia="Calibri"/>
           <w:b/>
-          <w:color w:val="auto"/>
-          <w:kern w:val="0"/>
           <w:sz w:val="44"/>
           <w:szCs w:val="44"/>
-          <w:lang w:val="de-DE" w:eastAsia="en-US" w:bidi="ar-SA"/>
         </w:rPr>
-        <w:t>02.11</w:t>
+        <w:fldChar w:fldCharType="begin"/>
+      </w:r>
+      <w:r>
+        <w:rPr>
+          <w:sz w:val="44"/>
+          <w:b/>
+          <w:szCs w:val="44"/>
+        </w:rPr>
+        <w:instrText> DATE \@"dddd, d.\ MMMM\ yyyy" </w:instrText>
+      </w:r>
+      <w:r>
+        <w:rPr>
+          <w:sz w:val="44"/>
+          <w:b/>
+          <w:szCs w:val="44"/>
+        </w:rPr>
+        <w:fldChar w:fldCharType="separate"/>
+      </w:r>
+      <w:r>
+        <w:rPr>
+          <w:sz w:val="44"/>
+          <w:b/>
+          <w:szCs w:val="44"/>
+        </w:rPr>
+        <w:t>Donnerstag, 18. November 2021</w:t>
+      </w:r>
+      <w:r>
+        <w:rPr>
+          <w:sz w:val="44"/>
+          <w:b/>
+          <w:szCs w:val="44"/>
+        </w:rPr>
+        <w:fldChar w:fldCharType="end"/>
       </w:r>
       <w:r>
         <w:rPr>
@@ -483,7 +511,47 @@
           <w:sz w:val="44"/>
           <w:szCs w:val="44"/>
         </w:rPr>
-        <w:t>.2021</w:t>
+        <w:t xml:space="preserve"> - </w:t>
+      </w:r>
+      <w:r>
+        <w:rPr>
+          <w:b/>
+          <w:sz w:val="44"/>
+          <w:szCs w:val="44"/>
+        </w:rPr>
+        <w:fldChar w:fldCharType="begin"/>
+      </w:r>
+      <w:r>
+        <w:rPr>
+          <w:sz w:val="44"/>
+          <w:b/>
+          <w:szCs w:val="44"/>
+        </w:rPr>
+        <w:instrText> TIME \@"HH:mm" </w:instrText>
+      </w:r>
+      <w:r>
+        <w:rPr>
+          <w:sz w:val="44"/>
+          <w:b/>
+          <w:szCs w:val="44"/>
+        </w:rPr>
+        <w:fldChar w:fldCharType="separate"/>
+      </w:r>
+      <w:r>
+        <w:rPr>
+          <w:sz w:val="44"/>
+          <w:b/>
+          <w:szCs w:val="44"/>
+        </w:rPr>
+        <w:t>00:41</w:t>
+      </w:r>
+      <w:r>
+        <w:rPr>
+          <w:sz w:val="44"/>
+          <w:b/>
+          <w:szCs w:val="44"/>
+        </w:rPr>
+        <w:fldChar w:fldCharType="end"/>
       </w:r>
     </w:p>
     <w:p>
@@ -6694,7 +6762,7 @@
     <w:pPr>
       <w:widowControl/>
       <w:suppressAutoHyphens w:val="true"/>
-      <w:overflowPunct w:val="false"/>
+      <w:overflowPunct w:val="true"/>
       <w:bidi w:val="0"/>
       <w:spacing w:lineRule="auto" w:line="259" w:before="0" w:after="160"/>
       <w:jc w:val="left"/>
@@ -7321,7 +7389,7 @@
     <w:pPr>
       <w:widowControl/>
       <w:suppressAutoHyphens w:val="true"/>
-      <w:overflowPunct w:val="false"/>
+      <w:overflowPunct w:val="true"/>
       <w:bidi w:val="0"/>
       <w:spacing w:lineRule="auto" w:line="240" w:before="0" w:after="0"/>
       <w:jc w:val="left"/>

</xml_diff>